<commit_message>
Updated instruction set, removed unnecessary MAC list due to nmap's coverage
</commit_message>
<xml_diff>
--- a/Documentation/Instructions_To_Config_Publisher_Raspi-Tag.docx
+++ b/Documentation/Instructions_To_Config_Publisher_Raspi-Tag.docx
@@ -556,6 +556,7 @@
         </w:numPr>
       </w:pPr>
       <w:r>
+        <w:lastRenderedPageBreak/>
         <w:t>Check where serial port</w:t>
       </w:r>
       <w:r>
@@ -1028,6 +1029,7 @@
         </w:numPr>
       </w:pPr>
       <w:r>
+        <w:lastRenderedPageBreak/>
         <w:t xml:space="preserve">Copy tag_pub_service.sh, </w:t>
       </w:r>
       <w:r>
@@ -1303,6 +1305,7 @@
         <w:rPr>
           <w:noProof/>
         </w:rPr>
+        <w:lastRenderedPageBreak/>
         <w:drawing>
           <wp:anchor distT="0" distB="0" distL="114300" distR="114300" simplePos="0" relativeHeight="251658243" behindDoc="0" locked="0" layoutInCell="1" allowOverlap="1" wp14:anchorId="0D3FD3B6" wp14:editId="79EBF600">
             <wp:simplePos x="0" y="0"/>
@@ -1918,6 +1921,370 @@
     <w:p>
       <w:pPr>
         <w:pStyle w:val="NoSpacing"/>
+        <w:rPr>
+          <w:rFonts w:eastAsiaTheme="minorHAnsi"/>
+        </w:rPr>
+      </w:pPr>
+      <w:r>
+        <w:rPr>
+          <w:rFonts w:asciiTheme="minorEastAsia" w:eastAsiaTheme="minorEastAsia" w:hAnsiTheme="minorEastAsia" w:hint="eastAsia"/>
+          <w:lang w:eastAsia="zh-CN"/>
+        </w:rPr>
+        <w:t>Data</w:t>
+      </w:r>
+      <w:r>
+        <w:rPr>
+          <w:rFonts w:eastAsiaTheme="minorHAnsi"/>
+        </w:rPr>
+        <w:t xml:space="preserve"> Collection Script (MATLAB) Runtime Setup:</w:t>
+      </w:r>
+    </w:p>
+    <w:p>
+      <w:pPr>
+        <w:pStyle w:val="NoSpacing"/>
+        <w:rPr>
+          <w:rFonts w:eastAsiaTheme="minorHAnsi"/>
+        </w:rPr>
+      </w:pPr>
+      <w:r>
+        <w:rPr>
+          <w:rFonts w:eastAsiaTheme="minorHAnsi"/>
+        </w:rPr>
+        <w:t>The data collection script for the MQTT-based Wi-Fi backbone data link specifically requires the following tool(s) to execute:</w:t>
+      </w:r>
+    </w:p>
+    <w:p>
+      <w:pPr>
+        <w:pStyle w:val="NoSpacing"/>
+        <w:numPr>
+          <w:ilvl w:val="0"/>
+          <w:numId w:val="9"/>
+        </w:numPr>
+        <w:rPr>
+          <w:rFonts w:eastAsiaTheme="minorHAnsi"/>
+        </w:rPr>
+      </w:pPr>
+      <w:r>
+        <w:rPr>
+          <w:rFonts w:eastAsiaTheme="minorHAnsi"/>
+        </w:rPr>
+        <w:t>Nmap</w:t>
+      </w:r>
+    </w:p>
+    <w:p>
+      <w:pPr>
+        <w:pStyle w:val="NoSpacing"/>
+        <w:rPr>
+          <w:rFonts w:eastAsiaTheme="minorHAnsi"/>
+        </w:rPr>
+      </w:pPr>
+    </w:p>
+    <w:p>
+      <w:pPr>
+        <w:pStyle w:val="NoSpacing"/>
+        <w:rPr>
+          <w:rFonts w:eastAsiaTheme="minorHAnsi"/>
+        </w:rPr>
+      </w:pPr>
+      <w:r>
+        <w:rPr>
+          <w:rFonts w:eastAsiaTheme="minorHAnsi"/>
+        </w:rPr>
+        <w:t>Special notice of installation:</w:t>
+      </w:r>
+    </w:p>
+    <w:p>
+      <w:pPr>
+        <w:pStyle w:val="NoSpacing"/>
+        <w:numPr>
+          <w:ilvl w:val="0"/>
+          <w:numId w:val="10"/>
+        </w:numPr>
+        <w:rPr>
+          <w:rFonts w:eastAsiaTheme="minorHAnsi"/>
+        </w:rPr>
+      </w:pPr>
+      <w:r>
+        <w:rPr>
+          <w:rFonts w:eastAsiaTheme="minorHAnsi"/>
+        </w:rPr>
+        <w:t xml:space="preserve">Windows/PC platform: </w:t>
+      </w:r>
+    </w:p>
+    <w:p>
+      <w:pPr>
+        <w:pStyle w:val="NoSpacing"/>
+        <w:ind w:left="720"/>
+        <w:rPr>
+          <w:rFonts w:eastAsiaTheme="minorHAnsi"/>
+        </w:rPr>
+      </w:pPr>
+      <w:r>
+        <w:rPr>
+          <w:rFonts w:eastAsiaTheme="minorHAnsi"/>
+        </w:rPr>
+        <w:t>Download the executable installation file of nmap from the official website (</w:t>
+      </w:r>
+      <w:r>
+        <w:rPr>
+          <w:rFonts w:eastAsiaTheme="minorHAnsi"/>
+        </w:rPr>
+        <w:t>Self-installer</w:t>
+      </w:r>
+      <w:r>
+        <w:rPr>
+          <w:rFonts w:eastAsiaTheme="minorHAnsi"/>
+        </w:rPr>
+        <w:t>)</w:t>
+      </w:r>
+    </w:p>
+    <w:p>
+      <w:pPr>
+        <w:pStyle w:val="NoSpacing"/>
+        <w:ind w:left="720"/>
+        <w:rPr>
+          <w:rFonts w:eastAsiaTheme="minorHAnsi"/>
+        </w:rPr>
+      </w:pPr>
+      <w:hyperlink r:id="rId15" w:history="1">
+        <w:r>
+          <w:rPr>
+            <w:rStyle w:val="Hyperlink"/>
+            <w:rFonts w:eastAsiaTheme="minorHAnsi"/>
+          </w:rPr>
+          <w:t>https://nmap.org/book/inst-windows.html#inst-win-exe</w:t>
+        </w:r>
+      </w:hyperlink>
+    </w:p>
+    <w:p>
+      <w:pPr>
+        <w:pStyle w:val="NoSpacing"/>
+        <w:ind w:left="720"/>
+        <w:rPr>
+          <w:rFonts w:eastAsiaTheme="minorHAnsi"/>
+          <w:b/>
+          <w:bCs/>
+        </w:rPr>
+      </w:pPr>
+      <w:r>
+        <w:rPr>
+          <w:rFonts w:eastAsiaTheme="minorHAnsi"/>
+          <w:b/>
+          <w:bCs/>
+        </w:rPr>
+        <w:t>Uncheck the option “Restrict Npcap driver’s access to Administrator only”</w:t>
+      </w:r>
+    </w:p>
+    <w:p>
+      <w:pPr>
+        <w:pStyle w:val="NoSpacing"/>
+        <w:ind w:left="720"/>
+        <w:rPr>
+          <w:rFonts w:eastAsiaTheme="minorHAnsi"/>
+        </w:rPr>
+      </w:pPr>
+      <w:r>
+        <w:rPr>
+          <w:noProof/>
+        </w:rPr>
+        <w:drawing>
+          <wp:inline distT="0" distB="0" distL="0" distR="0" wp14:anchorId="0A2FC979" wp14:editId="2F1FCD2C">
+            <wp:extent cx="4248819" cy="3296530"/>
+            <wp:effectExtent l="0" t="0" r="0" b="0"/>
+            <wp:docPr id="7" name="Picture 7"/>
+            <wp:cNvGraphicFramePr>
+              <a:graphicFrameLocks xmlns:a="http://schemas.openxmlformats.org/drawingml/2006/main" noChangeAspect="1"/>
+            </wp:cNvGraphicFramePr>
+            <a:graphic xmlns:a="http://schemas.openxmlformats.org/drawingml/2006/main">
+              <a:graphicData uri="http://schemas.openxmlformats.org/drawingml/2006/picture">
+                <pic:pic xmlns:pic="http://schemas.openxmlformats.org/drawingml/2006/picture">
+                  <pic:nvPicPr>
+                    <pic:cNvPr id="1" name=""/>
+                    <pic:cNvPicPr/>
+                  </pic:nvPicPr>
+                  <pic:blipFill>
+                    <a:blip r:embed="rId16"/>
+                    <a:stretch>
+                      <a:fillRect/>
+                    </a:stretch>
+                  </pic:blipFill>
+                  <pic:spPr>
+                    <a:xfrm>
+                      <a:off x="0" y="0"/>
+                      <a:ext cx="4259737" cy="3305001"/>
+                    </a:xfrm>
+                    <a:prstGeom prst="rect">
+                      <a:avLst/>
+                    </a:prstGeom>
+                  </pic:spPr>
+                </pic:pic>
+              </a:graphicData>
+            </a:graphic>
+          </wp:inline>
+        </w:drawing>
+      </w:r>
+    </w:p>
+    <w:p>
+      <w:pPr>
+        <w:pStyle w:val="NoSpacing"/>
+        <w:ind w:left="720"/>
+        <w:rPr>
+          <w:rFonts w:eastAsiaTheme="minorHAnsi"/>
+        </w:rPr>
+      </w:pPr>
+      <w:r>
+        <w:rPr>
+          <w:rFonts w:eastAsiaTheme="minorHAnsi"/>
+        </w:rPr>
+        <w:t xml:space="preserve">Restart MATLAB before after installation. </w:t>
+      </w:r>
+    </w:p>
+    <w:p>
+      <w:pPr>
+        <w:pStyle w:val="NoSpacing"/>
+        <w:numPr>
+          <w:ilvl w:val="0"/>
+          <w:numId w:val="10"/>
+        </w:numPr>
+        <w:rPr>
+          <w:rFonts w:eastAsiaTheme="minorHAnsi"/>
+        </w:rPr>
+      </w:pPr>
+      <w:r>
+        <w:rPr>
+          <w:rFonts w:eastAsiaTheme="minorHAnsi"/>
+        </w:rPr>
+        <w:t>MAC OS platform:</w:t>
+      </w:r>
+    </w:p>
+    <w:p>
+      <w:pPr>
+        <w:pStyle w:val="NoSpacing"/>
+        <w:ind w:left="720"/>
+        <w:rPr>
+          <w:rFonts w:eastAsiaTheme="minorHAnsi"/>
+        </w:rPr>
+      </w:pPr>
+      <w:r>
+        <w:rPr>
+          <w:rFonts w:eastAsiaTheme="minorHAnsi"/>
+        </w:rPr>
+        <w:t xml:space="preserve">Install through homebrew: </w:t>
+      </w:r>
+    </w:p>
+    <w:p>
+      <w:pPr>
+        <w:pStyle w:val="NoSpacing"/>
+        <w:ind w:left="720"/>
+        <w:rPr>
+          <w:rFonts w:eastAsiaTheme="minorHAnsi"/>
+        </w:rPr>
+      </w:pPr>
+      <w:r>
+        <w:rPr>
+          <w:rFonts w:eastAsiaTheme="minorHAnsi"/>
+        </w:rPr>
+        <w:t xml:space="preserve">Execute terminal command: </w:t>
+      </w:r>
+    </w:p>
+    <w:p>
+      <w:pPr>
+        <w:pStyle w:val="NoSpacing"/>
+        <w:ind w:left="720"/>
+        <w:rPr>
+          <w:rFonts w:eastAsiaTheme="minorHAnsi"/>
+        </w:rPr>
+      </w:pPr>
+      <w:r>
+        <w:rPr>
+          <w:rFonts w:eastAsiaTheme="minorHAnsi"/>
+        </w:rPr>
+        <w:t>“brew install nmap”</w:t>
+      </w:r>
+    </w:p>
+    <w:p>
+      <w:pPr>
+        <w:pStyle w:val="NoSpacing"/>
+        <w:ind w:left="720"/>
+        <w:rPr>
+          <w:rFonts w:eastAsiaTheme="minorHAnsi"/>
+        </w:rPr>
+      </w:pPr>
+      <w:r>
+        <w:rPr>
+          <w:rFonts w:eastAsiaTheme="minorHAnsi"/>
+        </w:rPr>
+        <w:t>(if brew is not available, install brew by executing:</w:t>
+      </w:r>
+    </w:p>
+    <w:p>
+      <w:pPr>
+        <w:pStyle w:val="NoSpacing"/>
+        <w:ind w:left="720"/>
+        <w:rPr>
+          <w:rFonts w:ascii="Consolas" w:hAnsi="Consolas"/>
+          <w:color w:val="ABB2BF"/>
+          <w:sz w:val="21"/>
+          <w:szCs w:val="21"/>
+          <w:shd w:val="clear" w:color="auto" w:fill="282C34"/>
+        </w:rPr>
+      </w:pPr>
+      <w:r>
+        <w:rPr>
+          <w:rFonts w:ascii="Consolas" w:hAnsi="Consolas"/>
+          <w:color w:val="ABB2BF"/>
+          <w:sz w:val="21"/>
+          <w:szCs w:val="21"/>
+          <w:shd w:val="clear" w:color="auto" w:fill="282C34"/>
+        </w:rPr>
+        <w:t>ruby -e "$(curl -fsSL https://raw.githubusercontent.com/Homebrew/install/master/install)" &lt; /dev/null 2&gt; /dev/null</w:t>
+      </w:r>
+    </w:p>
+    <w:p>
+      <w:pPr>
+        <w:pStyle w:val="NoSpacing"/>
+        <w:ind w:left="720"/>
+        <w:rPr>
+          <w:rFonts w:eastAsiaTheme="minorHAnsi"/>
+        </w:rPr>
+      </w:pPr>
+      <w:r>
+        <w:rPr>
+          <w:rFonts w:eastAsiaTheme="minorHAnsi"/>
+        </w:rPr>
+        <w:t>)</w:t>
+      </w:r>
+    </w:p>
+    <w:p>
+      <w:pPr>
+        <w:pStyle w:val="NoSpacing"/>
+        <w:ind w:left="720"/>
+        <w:rPr>
+          <w:rFonts w:eastAsiaTheme="minorHAnsi"/>
+        </w:rPr>
+      </w:pPr>
+    </w:p>
+    <w:p>
+      <w:pPr>
+        <w:pStyle w:val="NoSpacing"/>
+        <w:numPr>
+          <w:ilvl w:val="0"/>
+          <w:numId w:val="10"/>
+        </w:numPr>
+        <w:rPr>
+          <w:rFonts w:eastAsiaTheme="minorHAnsi"/>
+        </w:rPr>
+      </w:pPr>
+      <w:r>
+        <w:rPr>
+          <w:rFonts w:eastAsiaTheme="minorHAnsi"/>
+        </w:rPr>
+        <w:t>Linux platform – follow the official guide from nmap</w:t>
+      </w:r>
+    </w:p>
+    <w:p>
+      <w:pPr>
+        <w:pStyle w:val="NoSpacing"/>
       </w:pPr>
     </w:p>
     <w:p>
@@ -1983,6 +2350,184 @@
 <file path=word/numbering.xml><?xml version="1.0" encoding="utf-8"?>
 <w:numbering xmlns:wpc="http://schemas.microsoft.com/office/word/2010/wordprocessingCanvas" xmlns:cx="http://schemas.microsoft.com/office/drawing/2014/chartex" xmlns:cx1="http://schemas.microsoft.com/office/drawing/2015/9/8/chartex" xmlns:cx2="http://schemas.microsoft.com/office/drawing/2015/10/21/chartex" xmlns:cx3="http://schemas.microsoft.com/office/drawing/2016/5/9/chartex" xmlns:cx4="http://schemas.microsoft.com/office/drawing/2016/5/10/chartex" xmlns:cx5="http://schemas.microsoft.com/office/drawing/2016/5/11/chartex" xmlns:cx6="http://schemas.microsoft.com/office/drawing/2016/5/12/chartex" xmlns:cx7="http://schemas.microsoft.com/office/drawing/2016/5/13/chartex" xmlns:cx8="http://schemas.microsoft.com/office/drawing/2016/5/14/chartex" xmlns:mc="http://schemas.openxmlformats.org/markup-compatibility/2006" xmlns:aink="http://schemas.microsoft.com/office/drawing/2016/ink" xmlns:am3d="http://schemas.microsoft.com/office/drawing/2017/model3d" xmlns:o="urn:schemas-microsoft-com:office:office" xmlns:r="http://schemas.openxmlformats.org/officeDocument/2006/relationships" xmlns:m="http://schemas.openxmlformats.org/officeDocument/2006/math" xmlns:v="urn:schemas-microsoft-com:vml" xmlns:wp14="http://schemas.microsoft.com/office/word/2010/wordprocessingDrawing" xmlns:wp="http://schemas.openxmlformats.org/drawingml/2006/wordprocessingDrawing" xmlns:w10="urn:schemas-microsoft-com:office:word" xmlns:w="http://schemas.openxmlformats.org/wordprocessingml/2006/main" xmlns:w14="http://schemas.microsoft.com/office/word/2010/wordml" xmlns:w15="http://schemas.microsoft.com/office/word/2012/wordml" xmlns:w16cex="http://schemas.microsoft.com/office/word/2018/wordml/cex" xmlns:w16cid="http://schemas.microsoft.com/office/word/2016/wordml/cid" xmlns:w16="http://schemas.microsoft.com/office/word/2018/wordml" xmlns:w16se="http://schemas.microsoft.com/office/word/2015/wordml/symex" xmlns:wpg="http://schemas.microsoft.com/office/word/2010/wordprocessingGroup" xmlns:wpi="http://schemas.microsoft.com/office/word/2010/wordprocessingInk" xmlns:wne="http://schemas.microsoft.com/office/word/2006/wordml" xmlns:wps="http://schemas.microsoft.com/office/word/2010/wordprocessingShape" mc:Ignorable="w14 w15 w16se w16cid w16 w16cex wp14">
   <w:abstractNum w:abstractNumId="0" w15:restartNumberingAfterBreak="0">
+    <w:nsid w:val="15B02DAA"/>
+    <w:multiLevelType w:val="hybridMultilevel"/>
+    <w:tmpl w:val="E1CE3ED6"/>
+    <w:lvl w:ilvl="0" w:tplc="0409000F">
+      <w:start w:val="1"/>
+      <w:numFmt w:val="decimal"/>
+      <w:lvlText w:val="%1."/>
+      <w:lvlJc w:val="left"/>
+      <w:pPr>
+        <w:ind w:left="720" w:hanging="360"/>
+      </w:pPr>
+      <w:rPr>
+        <w:rFonts w:hint="default"/>
+      </w:rPr>
+    </w:lvl>
+    <w:lvl w:ilvl="1" w:tplc="04090019" w:tentative="1">
+      <w:start w:val="1"/>
+      <w:numFmt w:val="lowerLetter"/>
+      <w:lvlText w:val="%2."/>
+      <w:lvlJc w:val="left"/>
+      <w:pPr>
+        <w:ind w:left="1440" w:hanging="360"/>
+      </w:pPr>
+    </w:lvl>
+    <w:lvl w:ilvl="2" w:tplc="0409001B" w:tentative="1">
+      <w:start w:val="1"/>
+      <w:numFmt w:val="lowerRoman"/>
+      <w:lvlText w:val="%3."/>
+      <w:lvlJc w:val="right"/>
+      <w:pPr>
+        <w:ind w:left="2160" w:hanging="180"/>
+      </w:pPr>
+    </w:lvl>
+    <w:lvl w:ilvl="3" w:tplc="0409000F" w:tentative="1">
+      <w:start w:val="1"/>
+      <w:numFmt w:val="decimal"/>
+      <w:lvlText w:val="%4."/>
+      <w:lvlJc w:val="left"/>
+      <w:pPr>
+        <w:ind w:left="2880" w:hanging="360"/>
+      </w:pPr>
+    </w:lvl>
+    <w:lvl w:ilvl="4" w:tplc="04090019" w:tentative="1">
+      <w:start w:val="1"/>
+      <w:numFmt w:val="lowerLetter"/>
+      <w:lvlText w:val="%5."/>
+      <w:lvlJc w:val="left"/>
+      <w:pPr>
+        <w:ind w:left="3600" w:hanging="360"/>
+      </w:pPr>
+    </w:lvl>
+    <w:lvl w:ilvl="5" w:tplc="0409001B" w:tentative="1">
+      <w:start w:val="1"/>
+      <w:numFmt w:val="lowerRoman"/>
+      <w:lvlText w:val="%6."/>
+      <w:lvlJc w:val="right"/>
+      <w:pPr>
+        <w:ind w:left="4320" w:hanging="180"/>
+      </w:pPr>
+    </w:lvl>
+    <w:lvl w:ilvl="6" w:tplc="0409000F" w:tentative="1">
+      <w:start w:val="1"/>
+      <w:numFmt w:val="decimal"/>
+      <w:lvlText w:val="%7."/>
+      <w:lvlJc w:val="left"/>
+      <w:pPr>
+        <w:ind w:left="5040" w:hanging="360"/>
+      </w:pPr>
+    </w:lvl>
+    <w:lvl w:ilvl="7" w:tplc="04090019" w:tentative="1">
+      <w:start w:val="1"/>
+      <w:numFmt w:val="lowerLetter"/>
+      <w:lvlText w:val="%8."/>
+      <w:lvlJc w:val="left"/>
+      <w:pPr>
+        <w:ind w:left="5760" w:hanging="360"/>
+      </w:pPr>
+    </w:lvl>
+    <w:lvl w:ilvl="8" w:tplc="0409001B" w:tentative="1">
+      <w:start w:val="1"/>
+      <w:numFmt w:val="lowerRoman"/>
+      <w:lvlText w:val="%9."/>
+      <w:lvlJc w:val="right"/>
+      <w:pPr>
+        <w:ind w:left="6480" w:hanging="180"/>
+      </w:pPr>
+    </w:lvl>
+  </w:abstractNum>
+  <w:abstractNum w:abstractNumId="1" w15:restartNumberingAfterBreak="0">
+    <w:nsid w:val="19592B9B"/>
+    <w:multiLevelType w:val="hybridMultilevel"/>
+    <w:tmpl w:val="E2022312"/>
+    <w:lvl w:ilvl="0" w:tplc="0409000F">
+      <w:start w:val="1"/>
+      <w:numFmt w:val="decimal"/>
+      <w:lvlText w:val="%1."/>
+      <w:lvlJc w:val="left"/>
+      <w:pPr>
+        <w:ind w:left="720" w:hanging="360"/>
+      </w:pPr>
+      <w:rPr>
+        <w:rFonts w:hint="default"/>
+      </w:rPr>
+    </w:lvl>
+    <w:lvl w:ilvl="1" w:tplc="04090019" w:tentative="1">
+      <w:start w:val="1"/>
+      <w:numFmt w:val="lowerLetter"/>
+      <w:lvlText w:val="%2."/>
+      <w:lvlJc w:val="left"/>
+      <w:pPr>
+        <w:ind w:left="1440" w:hanging="360"/>
+      </w:pPr>
+    </w:lvl>
+    <w:lvl w:ilvl="2" w:tplc="0409001B" w:tentative="1">
+      <w:start w:val="1"/>
+      <w:numFmt w:val="lowerRoman"/>
+      <w:lvlText w:val="%3."/>
+      <w:lvlJc w:val="right"/>
+      <w:pPr>
+        <w:ind w:left="2160" w:hanging="180"/>
+      </w:pPr>
+    </w:lvl>
+    <w:lvl w:ilvl="3" w:tplc="0409000F" w:tentative="1">
+      <w:start w:val="1"/>
+      <w:numFmt w:val="decimal"/>
+      <w:lvlText w:val="%4."/>
+      <w:lvlJc w:val="left"/>
+      <w:pPr>
+        <w:ind w:left="2880" w:hanging="360"/>
+      </w:pPr>
+    </w:lvl>
+    <w:lvl w:ilvl="4" w:tplc="04090019" w:tentative="1">
+      <w:start w:val="1"/>
+      <w:numFmt w:val="lowerLetter"/>
+      <w:lvlText w:val="%5."/>
+      <w:lvlJc w:val="left"/>
+      <w:pPr>
+        <w:ind w:left="3600" w:hanging="360"/>
+      </w:pPr>
+    </w:lvl>
+    <w:lvl w:ilvl="5" w:tplc="0409001B" w:tentative="1">
+      <w:start w:val="1"/>
+      <w:numFmt w:val="lowerRoman"/>
+      <w:lvlText w:val="%6."/>
+      <w:lvlJc w:val="right"/>
+      <w:pPr>
+        <w:ind w:left="4320" w:hanging="180"/>
+      </w:pPr>
+    </w:lvl>
+    <w:lvl w:ilvl="6" w:tplc="0409000F" w:tentative="1">
+      <w:start w:val="1"/>
+      <w:numFmt w:val="decimal"/>
+      <w:lvlText w:val="%7."/>
+      <w:lvlJc w:val="left"/>
+      <w:pPr>
+        <w:ind w:left="5040" w:hanging="360"/>
+      </w:pPr>
+    </w:lvl>
+    <w:lvl w:ilvl="7" w:tplc="04090019" w:tentative="1">
+      <w:start w:val="1"/>
+      <w:numFmt w:val="lowerLetter"/>
+      <w:lvlText w:val="%8."/>
+      <w:lvlJc w:val="left"/>
+      <w:pPr>
+        <w:ind w:left="5760" w:hanging="360"/>
+      </w:pPr>
+    </w:lvl>
+    <w:lvl w:ilvl="8" w:tplc="0409001B" w:tentative="1">
+      <w:start w:val="1"/>
+      <w:numFmt w:val="lowerRoman"/>
+      <w:lvlText w:val="%9."/>
+      <w:lvlJc w:val="right"/>
+      <w:pPr>
+        <w:ind w:left="6480" w:hanging="180"/>
+      </w:pPr>
+    </w:lvl>
+  </w:abstractNum>
+  <w:abstractNum w:abstractNumId="2" w15:restartNumberingAfterBreak="0">
     <w:nsid w:val="2973622E"/>
     <w:multiLevelType w:val="hybridMultilevel"/>
     <w:tmpl w:val="A3EE75D2"/>
@@ -2095,7 +2640,7 @@
       </w:rPr>
     </w:lvl>
   </w:abstractNum>
-  <w:abstractNum w:abstractNumId="1" w15:restartNumberingAfterBreak="0">
+  <w:abstractNum w:abstractNumId="3" w15:restartNumberingAfterBreak="0">
     <w:nsid w:val="452F4EB8"/>
     <w:multiLevelType w:val="hybridMultilevel"/>
     <w:tmpl w:val="64F8F7B2"/>
@@ -2208,7 +2753,7 @@
       </w:rPr>
     </w:lvl>
   </w:abstractNum>
-  <w:abstractNum w:abstractNumId="2" w15:restartNumberingAfterBreak="0">
+  <w:abstractNum w:abstractNumId="4" w15:restartNumberingAfterBreak="0">
     <w:nsid w:val="4AEA38D1"/>
     <w:multiLevelType w:val="hybridMultilevel"/>
     <w:tmpl w:val="BD6A22FC"/>
@@ -2321,7 +2866,7 @@
       </w:rPr>
     </w:lvl>
   </w:abstractNum>
-  <w:abstractNum w:abstractNumId="3" w15:restartNumberingAfterBreak="0">
+  <w:abstractNum w:abstractNumId="5" w15:restartNumberingAfterBreak="0">
     <w:nsid w:val="511C5957"/>
     <w:multiLevelType w:val="hybridMultilevel"/>
     <w:tmpl w:val="5470D15C"/>
@@ -2434,7 +2979,7 @@
       </w:rPr>
     </w:lvl>
   </w:abstractNum>
-  <w:abstractNum w:abstractNumId="4" w15:restartNumberingAfterBreak="0">
+  <w:abstractNum w:abstractNumId="6" w15:restartNumberingAfterBreak="0">
     <w:nsid w:val="68AE1731"/>
     <w:multiLevelType w:val="hybridMultilevel"/>
     <w:tmpl w:val="13E0B4AA"/>
@@ -2547,7 +3092,7 @@
       </w:rPr>
     </w:lvl>
   </w:abstractNum>
-  <w:abstractNum w:abstractNumId="5" w15:restartNumberingAfterBreak="0">
+  <w:abstractNum w:abstractNumId="7" w15:restartNumberingAfterBreak="0">
     <w:nsid w:val="6F40365C"/>
     <w:multiLevelType w:val="hybridMultilevel"/>
     <w:tmpl w:val="C5C0D764"/>
@@ -2660,7 +3205,7 @@
       </w:rPr>
     </w:lvl>
   </w:abstractNum>
-  <w:abstractNum w:abstractNumId="6" w15:restartNumberingAfterBreak="0">
+  <w:abstractNum w:abstractNumId="8" w15:restartNumberingAfterBreak="0">
     <w:nsid w:val="768472B2"/>
     <w:multiLevelType w:val="hybridMultilevel"/>
     <w:tmpl w:val="CAACA3F2"/>
@@ -2773,26 +3318,124 @@
       </w:rPr>
     </w:lvl>
   </w:abstractNum>
+  <w:abstractNum w:abstractNumId="9" w15:restartNumberingAfterBreak="0">
+    <w:nsid w:val="7EF72986"/>
+    <w:multiLevelType w:val="hybridMultilevel"/>
+    <w:tmpl w:val="6784C832"/>
+    <w:lvl w:ilvl="0" w:tplc="0409000F">
+      <w:start w:val="1"/>
+      <w:numFmt w:val="decimal"/>
+      <w:lvlText w:val="%1."/>
+      <w:lvlJc w:val="left"/>
+      <w:pPr>
+        <w:ind w:left="720" w:hanging="360"/>
+      </w:pPr>
+      <w:rPr>
+        <w:rFonts w:hint="default"/>
+      </w:rPr>
+    </w:lvl>
+    <w:lvl w:ilvl="1" w:tplc="04090019" w:tentative="1">
+      <w:start w:val="1"/>
+      <w:numFmt w:val="lowerLetter"/>
+      <w:lvlText w:val="%2."/>
+      <w:lvlJc w:val="left"/>
+      <w:pPr>
+        <w:ind w:left="1440" w:hanging="360"/>
+      </w:pPr>
+    </w:lvl>
+    <w:lvl w:ilvl="2" w:tplc="0409001B" w:tentative="1">
+      <w:start w:val="1"/>
+      <w:numFmt w:val="lowerRoman"/>
+      <w:lvlText w:val="%3."/>
+      <w:lvlJc w:val="right"/>
+      <w:pPr>
+        <w:ind w:left="2160" w:hanging="180"/>
+      </w:pPr>
+    </w:lvl>
+    <w:lvl w:ilvl="3" w:tplc="0409000F" w:tentative="1">
+      <w:start w:val="1"/>
+      <w:numFmt w:val="decimal"/>
+      <w:lvlText w:val="%4."/>
+      <w:lvlJc w:val="left"/>
+      <w:pPr>
+        <w:ind w:left="2880" w:hanging="360"/>
+      </w:pPr>
+    </w:lvl>
+    <w:lvl w:ilvl="4" w:tplc="04090019" w:tentative="1">
+      <w:start w:val="1"/>
+      <w:numFmt w:val="lowerLetter"/>
+      <w:lvlText w:val="%5."/>
+      <w:lvlJc w:val="left"/>
+      <w:pPr>
+        <w:ind w:left="3600" w:hanging="360"/>
+      </w:pPr>
+    </w:lvl>
+    <w:lvl w:ilvl="5" w:tplc="0409001B" w:tentative="1">
+      <w:start w:val="1"/>
+      <w:numFmt w:val="lowerRoman"/>
+      <w:lvlText w:val="%6."/>
+      <w:lvlJc w:val="right"/>
+      <w:pPr>
+        <w:ind w:left="4320" w:hanging="180"/>
+      </w:pPr>
+    </w:lvl>
+    <w:lvl w:ilvl="6" w:tplc="0409000F" w:tentative="1">
+      <w:start w:val="1"/>
+      <w:numFmt w:val="decimal"/>
+      <w:lvlText w:val="%7."/>
+      <w:lvlJc w:val="left"/>
+      <w:pPr>
+        <w:ind w:left="5040" w:hanging="360"/>
+      </w:pPr>
+    </w:lvl>
+    <w:lvl w:ilvl="7" w:tplc="04090019" w:tentative="1">
+      <w:start w:val="1"/>
+      <w:numFmt w:val="lowerLetter"/>
+      <w:lvlText w:val="%8."/>
+      <w:lvlJc w:val="left"/>
+      <w:pPr>
+        <w:ind w:left="5760" w:hanging="360"/>
+      </w:pPr>
+    </w:lvl>
+    <w:lvl w:ilvl="8" w:tplc="0409001B" w:tentative="1">
+      <w:start w:val="1"/>
+      <w:numFmt w:val="lowerRoman"/>
+      <w:lvlText w:val="%9."/>
+      <w:lvlJc w:val="right"/>
+      <w:pPr>
+        <w:ind w:left="6480" w:hanging="180"/>
+      </w:pPr>
+    </w:lvl>
+  </w:abstractNum>
   <w:num w:numId="1">
+    <w:abstractNumId w:val="3"/>
+  </w:num>
+  <w:num w:numId="2">
+    <w:abstractNumId w:val="7"/>
+  </w:num>
+  <w:num w:numId="3">
+    <w:abstractNumId w:val="8"/>
+  </w:num>
+  <w:num w:numId="4">
+    <w:abstractNumId w:val="2"/>
+  </w:num>
+  <w:num w:numId="5">
+    <w:abstractNumId w:val="6"/>
+  </w:num>
+  <w:num w:numId="6">
+    <w:abstractNumId w:val="5"/>
+  </w:num>
+  <w:num w:numId="7">
+    <w:abstractNumId w:val="4"/>
+  </w:num>
+  <w:num w:numId="8">
+    <w:abstractNumId w:val="9"/>
+  </w:num>
+  <w:num w:numId="9">
     <w:abstractNumId w:val="1"/>
   </w:num>
-  <w:num w:numId="2">
-    <w:abstractNumId w:val="5"/>
-  </w:num>
-  <w:num w:numId="3">
-    <w:abstractNumId w:val="6"/>
-  </w:num>
-  <w:num w:numId="4">
+  <w:num w:numId="10">
     <w:abstractNumId w:val="0"/>
-  </w:num>
-  <w:num w:numId="5">
-    <w:abstractNumId w:val="4"/>
-  </w:num>
-  <w:num w:numId="6">
-    <w:abstractNumId w:val="3"/>
-  </w:num>
-  <w:num w:numId="7">
-    <w:abstractNumId w:val="2"/>
   </w:num>
 </w:numbering>
 </file>
@@ -2802,7 +3445,7 @@
   <w:docDefaults>
     <w:rPrDefault>
       <w:rPr>
-        <w:rFonts w:asciiTheme="minorHAnsi" w:eastAsiaTheme="minorHAnsi" w:hAnsiTheme="minorHAnsi" w:cstheme="minorBidi"/>
+        <w:rFonts w:asciiTheme="minorHAnsi" w:eastAsia="SimSun" w:hAnsiTheme="minorHAnsi" w:cstheme="minorBidi"/>
         <w:sz w:val="22"/>
         <w:szCs w:val="22"/>
         <w:lang w:val="en-IN" w:eastAsia="en-US" w:bidi="ar-SA"/>
@@ -3217,6 +3860,29 @@
       <w:szCs w:val="32"/>
     </w:rPr>
   </w:style>
+  <w:style w:type="paragraph" w:styleId="Heading3">
+    <w:name w:val="heading 3"/>
+    <w:basedOn w:val="Normal"/>
+    <w:next w:val="Normal"/>
+    <w:link w:val="Heading3Char"/>
+    <w:uiPriority w:val="9"/>
+    <w:semiHidden/>
+    <w:unhideWhenUsed/>
+    <w:qFormat/>
+    <w:rsid w:val="00D9256B"/>
+    <w:pPr>
+      <w:keepNext/>
+      <w:keepLines/>
+      <w:spacing w:before="40" w:after="0"/>
+      <w:outlineLvl w:val="2"/>
+    </w:pPr>
+    <w:rPr>
+      <w:rFonts w:asciiTheme="majorHAnsi" w:eastAsiaTheme="majorEastAsia" w:hAnsiTheme="majorHAnsi" w:cstheme="majorBidi"/>
+      <w:color w:val="1F3763" w:themeColor="accent1" w:themeShade="7F"/>
+      <w:sz w:val="24"/>
+      <w:szCs w:val="24"/>
+    </w:rPr>
+  </w:style>
   <w:style w:type="character" w:default="1" w:styleId="DefaultParagraphFont">
     <w:name w:val="Default Paragraph Font"/>
     <w:uiPriority w:val="1"/>
@@ -3364,6 +4030,20 @@
     <w:pPr>
       <w:spacing w:after="0" w:line="240" w:lineRule="auto"/>
     </w:pPr>
+  </w:style>
+  <w:style w:type="character" w:customStyle="1" w:styleId="Heading3Char">
+    <w:name w:val="Heading 3 Char"/>
+    <w:basedOn w:val="DefaultParagraphFont"/>
+    <w:link w:val="Heading3"/>
+    <w:uiPriority w:val="9"/>
+    <w:semiHidden/>
+    <w:rsid w:val="00D9256B"/>
+    <w:rPr>
+      <w:rFonts w:asciiTheme="majorHAnsi" w:eastAsiaTheme="majorEastAsia" w:hAnsiTheme="majorHAnsi" w:cstheme="majorBidi"/>
+      <w:color w:val="1F3763" w:themeColor="accent1" w:themeShade="7F"/>
+      <w:sz w:val="24"/>
+      <w:szCs w:val="24"/>
+    </w:rPr>
   </w:style>
 </w:styles>
 </file>
@@ -3664,18 +4344,18 @@
 </file>
 
 <file path=customXml/item1.xml><?xml version="1.0" encoding="utf-8"?>
-<p:properties xmlns:p="http://schemas.microsoft.com/office/2006/metadata/properties" xmlns:xsi="http://www.w3.org/2001/XMLSchema-instance" xmlns:pc="http://schemas.microsoft.com/office/infopath/2007/PartnerControls">
-  <documentManagement/>
-</p:properties>
-</file>
-
-<file path=customXml/item2.xml><?xml version="1.0" encoding="utf-8"?>
 <?mso-contentType ?>
 <FormTemplates xmlns="http://schemas.microsoft.com/sharepoint/v3/contenttype/forms">
   <Display>DocumentLibraryForm</Display>
   <Edit>DocumentLibraryForm</Edit>
   <New>DocumentLibraryForm</New>
 </FormTemplates>
+</file>
+
+<file path=customXml/item2.xml><?xml version="1.0" encoding="utf-8"?>
+<p:properties xmlns:p="http://schemas.microsoft.com/office/2006/metadata/properties" xmlns:xsi="http://www.w3.org/2001/XMLSchema-instance" xmlns:pc="http://schemas.microsoft.com/office/infopath/2007/PartnerControls">
+  <documentManagement/>
+</p:properties>
 </file>
 
 <file path=customXml/item3.xml><?xml version="1.0" encoding="utf-8"?>
@@ -3851,25 +4531,18 @@
 </file>
 
 <file path=customXml/itemProps1.xml><?xml version="1.0" encoding="utf-8"?>
-<ds:datastoreItem xmlns:ds="http://schemas.openxmlformats.org/officeDocument/2006/customXml" ds:itemID="{43BADA29-200C-43CD-8AFD-80993942D205}">
+<ds:datastoreItem xmlns:ds="http://schemas.openxmlformats.org/officeDocument/2006/customXml" ds:itemID="{4AF1DF54-F138-4460-9EC3-BA3E802CFECA}">
   <ds:schemaRefs>
-    <ds:schemaRef ds:uri="http://www.w3.org/XML/1998/namespace"/>
-    <ds:schemaRef ds:uri="http://purl.org/dc/terms/"/>
-    <ds:schemaRef ds:uri="http://purl.org/dc/elements/1.1/"/>
-    <ds:schemaRef ds:uri="de885411-01c6-4398-b78a-6880021deb12"/>
-    <ds:schemaRef ds:uri="http://purl.org/dc/dcmitype/"/>
-    <ds:schemaRef ds:uri="http://schemas.microsoft.com/office/2006/documentManagement/types"/>
-    <ds:schemaRef ds:uri="http://schemas.microsoft.com/office/infopath/2007/PartnerControls"/>
-    <ds:schemaRef ds:uri="http://schemas.openxmlformats.org/package/2006/metadata/core-properties"/>
-    <ds:schemaRef ds:uri="http://schemas.microsoft.com/office/2006/metadata/properties"/>
+    <ds:schemaRef ds:uri="http://schemas.microsoft.com/sharepoint/v3/contenttype/forms"/>
   </ds:schemaRefs>
 </ds:datastoreItem>
 </file>
 
 <file path=customXml/itemProps2.xml><?xml version="1.0" encoding="utf-8"?>
-<ds:datastoreItem xmlns:ds="http://schemas.openxmlformats.org/officeDocument/2006/customXml" ds:itemID="{4AF1DF54-F138-4460-9EC3-BA3E802CFECA}">
+<ds:datastoreItem xmlns:ds="http://schemas.openxmlformats.org/officeDocument/2006/customXml" ds:itemID="{43BADA29-200C-43CD-8AFD-80993942D205}">
   <ds:schemaRefs>
-    <ds:schemaRef ds:uri="http://schemas.microsoft.com/sharepoint/v3/contenttype/forms"/>
+    <ds:schemaRef ds:uri="http://schemas.microsoft.com/office/2006/metadata/properties"/>
+    <ds:schemaRef ds:uri="http://schemas.microsoft.com/office/infopath/2007/PartnerControls"/>
   </ds:schemaRefs>
 </ds:datastoreItem>
 </file>

</xml_diff>